<commit_message>
2021.03.09 1535PST still trying to T/S size of these slopes
</commit_message>
<xml_diff>
--- a/SummerKrill_RESPR_Summary_2021.03.08.decx.docx
+++ b/SummerKrill_RESPR_Summary_2021.03.08.decx.docx
@@ -550,12 +550,30 @@
       <w:pPr>
         <w:pStyle w:val="ListParagraph"/>
         <w:numPr>
-          <w:ilvl w:val="0"/>
+          <w:ilvl w:val="1"/>
           <w:numId w:val="1"/>
         </w:numPr>
-      </w:pPr>
-      <w:r>
-        <w:t xml:space="preserve">Trial Plots </w:t>
+        <w:rPr>
+          <w:color w:val="24292E"/>
+        </w:rPr>
+      </w:pPr>
+      <w:r>
+        <w:t>Overview of Dataframes</w:t>
+      </w:r>
+    </w:p>
+    <w:p>
+      <w:pPr>
+        <w:pStyle w:val="ListParagraph"/>
+        <w:numPr>
+          <w:ilvl w:val="1"/>
+          <w:numId w:val="1"/>
+        </w:numPr>
+        <w:rPr>
+          <w:color w:val="24292E"/>
+        </w:rPr>
+      </w:pPr>
+      <w:r>
+        <w:t>Overview of Units</w:t>
       </w:r>
     </w:p>
     <w:p>
@@ -567,13 +585,8 @@
         </w:numPr>
       </w:pPr>
       <w:r>
-        <w:t xml:space="preserve">Trial </w:t>
-      </w:r>
-      <w:proofErr w:type="spellStart"/>
-      <w:r>
-        <w:t>Durration</w:t>
-      </w:r>
-      <w:proofErr w:type="spellEnd"/>
+        <w:t xml:space="preserve">Trial Plots </w:t>
+      </w:r>
     </w:p>
     <w:p>
       <w:pPr>
@@ -972,6 +985,7 @@
         <w:ind w:firstLine="720"/>
       </w:pPr>
       <w:r>
+        <w:lastRenderedPageBreak/>
         <w:t>Two blank vials were included per trial</w:t>
       </w:r>
     </w:p>
@@ -980,7 +994,6 @@
         <w:ind w:firstLine="720"/>
       </w:pPr>
       <w:r>
-        <w:lastRenderedPageBreak/>
         <w:t>“Krill Doctrine” was employed to determine how best to distribute krill across trials</w:t>
       </w:r>
     </w:p>
@@ -1160,13 +1173,8 @@
           <w:numId w:val="2"/>
         </w:numPr>
       </w:pPr>
-      <w:proofErr w:type="spellStart"/>
-      <w:r>
-        <w:t>nimals</w:t>
-      </w:r>
-      <w:proofErr w:type="spellEnd"/>
-      <w:r>
-        <w:t xml:space="preserve"> per “Current Treatment”</w:t>
+      <w:r>
+        <w:t>nimals per “Current Treatment”</w:t>
       </w:r>
     </w:p>
     <w:p/>
@@ -1246,21 +1254,12 @@
       <w:r>
         <w:t>(</w:t>
       </w:r>
-      <w:proofErr w:type="spellStart"/>
       <w:r>
         <w:rPr>
           <w:color w:val="191919"/>
           <w:shd w:val="clear" w:color="auto" w:fill="FFFFFF"/>
         </w:rPr>
-        <w:t>PreSens</w:t>
-      </w:r>
-      <w:proofErr w:type="spellEnd"/>
-      <w:r>
-        <w:rPr>
-          <w:color w:val="191919"/>
-          <w:shd w:val="clear" w:color="auto" w:fill="FFFFFF"/>
-        </w:rPr>
-        <w:t xml:space="preserve"> optical oxygen Fitbox4 sensor). The merged dataframe was referred to as “DRESPmsr”.</w:t>
+        <w:t>PreSens optical oxygen Fitbox4 sensor). The merged dataframe was referred to as “DRESPmsr”.</w:t>
       </w:r>
     </w:p>
     <w:p>
@@ -1360,23 +1359,7 @@
                 <w:sz w:val="24"/>
                 <w:szCs w:val="24"/>
               </w:rPr>
-              <w:t xml:space="preserve">", </w:t>
-            </w:r>
-            <w:proofErr w:type="spellStart"/>
-            <w:r>
-              <w:rPr>
-                <w:sz w:val="24"/>
-                <w:szCs w:val="24"/>
-              </w:rPr>
-              <w:t>stringsAsFactors</w:t>
-            </w:r>
-            <w:proofErr w:type="spellEnd"/>
-            <w:r>
-              <w:rPr>
-                <w:sz w:val="24"/>
-                <w:szCs w:val="24"/>
-              </w:rPr>
-              <w:t xml:space="preserve"> = FALSE)</w:t>
+              <w:t>", stringsAsFactors = FALSE)</w:t>
             </w:r>
           </w:p>
           <w:p>
@@ -1576,23 +1559,7 @@
                 <w:sz w:val="24"/>
                 <w:szCs w:val="24"/>
               </w:rPr>
-              <w:t>dRESPmsr &lt;- merge(dRESP, dRESPanimal, by="</w:t>
-            </w:r>
-            <w:proofErr w:type="spellStart"/>
-            <w:r>
-              <w:rPr>
-                <w:sz w:val="24"/>
-                <w:szCs w:val="24"/>
-              </w:rPr>
-              <w:t>SensorName</w:t>
-            </w:r>
-            <w:proofErr w:type="spellEnd"/>
-            <w:r>
-              <w:rPr>
-                <w:sz w:val="24"/>
-                <w:szCs w:val="24"/>
-              </w:rPr>
-              <w:t>")</w:t>
+              <w:t>dRESPmsr &lt;- merge(dRESP, dRESPanimal, by="SensorName")</w:t>
             </w:r>
           </w:p>
         </w:tc>
@@ -1935,7 +1902,7 @@
                 </mc:Choice>
                 <mc:Fallback>
                   <w:pict>
-                    <v:rect w14:anchorId="45E27C88" id="Rectangle 5" o:spid="_x0000_s1026" style="width:24pt;height:24pt;visibility:visible;mso-wrap-style:square;mso-left-percent:-10001;mso-top-percent:-10001;mso-position-horizontal:absolute;mso-position-horizontal-relative:char;mso-position-vertical:absolute;mso-position-vertical-relative:line;mso-left-percent:-10001;mso-top-percent:-10001;v-text-anchor:top" o:gfxdata="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" filled="f" stroked="f">
+                    <v:rect w14:anchorId="24664B28" id="Rectangle 5" o:spid="_x0000_s1026" style="width:24pt;height:24pt;visibility:visible;mso-wrap-style:square;mso-left-percent:-10001;mso-top-percent:-10001;mso-position-horizontal:absolute;mso-position-horizontal-relative:char;mso-position-vertical:absolute;mso-position-vertical-relative:line;mso-left-percent:-10001;mso-top-percent:-10001;v-text-anchor:top" o:gfxdata="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" filled="f" stroked="f">
                       <o:lock v:ext="edit" aspectratio="t"/>
                       <w10:anchorlock/>
                     </v:rect>
@@ -2037,23 +2004,7 @@
           <w:color w:val="191919"/>
           <w:shd w:val="clear" w:color="auto" w:fill="FFFFFF"/>
         </w:rPr>
-        <w:t>11.4-12℃. To correct for this temperature correction, Salinity constant was taken from the water supply MOATs 12 (30.3PSU) and modified with the package “</w:t>
-      </w:r>
-      <w:proofErr w:type="spellStart"/>
-      <w:r>
-        <w:rPr>
-          <w:color w:val="191919"/>
-          <w:shd w:val="clear" w:color="auto" w:fill="FFFFFF"/>
-        </w:rPr>
-        <w:t>wql</w:t>
-      </w:r>
-      <w:proofErr w:type="spellEnd"/>
-      <w:r>
-        <w:rPr>
-          <w:color w:val="191919"/>
-          <w:shd w:val="clear" w:color="auto" w:fill="FFFFFF"/>
-        </w:rPr>
-        <w:t xml:space="preserve">”. Table below details the units of dissolved of oxygen, including volume inside the incubation vial.  </w:t>
+        <w:t xml:space="preserve">11.4-12℃. To correct for this temperature correction, Salinity constant was taken from the water supply MOATs 12 (30.3PSU) and modified with the package “wql”. Table below details the units of dissolved of oxygen, including volume inside the incubation vial.  </w:t>
       </w:r>
     </w:p>
     <w:p/>
@@ -2285,7 +2236,7 @@
                 </mc:Choice>
                 <mc:Fallback>
                   <w:pict>
-                    <v:rect w14:anchorId="2285B381" id="Rectangle 8" o:spid="_x0000_s1026" style="width:24pt;height:24pt;visibility:visible;mso-wrap-style:square;mso-left-percent:-10001;mso-top-percent:-10001;mso-position-horizontal:absolute;mso-position-horizontal-relative:char;mso-position-vertical:absolute;mso-position-vertical-relative:line;mso-left-percent:-10001;mso-top-percent:-10001;v-text-anchor:top" o:gfxdata="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" filled="f" stroked="f">
+                    <v:rect w14:anchorId="70BC150E" id="Rectangle 8" o:spid="_x0000_s1026" style="width:24pt;height:24pt;visibility:visible;mso-wrap-style:square;mso-left-percent:-10001;mso-top-percent:-10001;mso-position-horizontal:absolute;mso-position-horizontal-relative:char;mso-position-vertical:absolute;mso-position-vertical-relative:line;mso-left-percent:-10001;mso-top-percent:-10001;v-text-anchor:top" o:gfxdata="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" filled="f" stroked="f">
                       <o:lock v:ext="edit" aspectratio="t"/>
                       <w10:anchorlock/>
                     </v:rect>
@@ -2369,6 +2320,208 @@
       </w:r>
     </w:p>
     <w:p/>
+    <w:p/>
+    <w:tbl>
+      <w:tblPr>
+        <w:tblStyle w:val="TableGrid"/>
+        <w:tblW w:w="0" w:type="auto"/>
+        <w:tblLook w:val="04A0" w:firstRow="1" w:lastRow="0" w:firstColumn="1" w:lastColumn="0" w:noHBand="0" w:noVBand="1"/>
+      </w:tblPr>
+      <w:tblGrid>
+        <w:gridCol w:w="9350"/>
+      </w:tblGrid>
+      <w:tr>
+        <w:tc>
+          <w:tcPr>
+            <w:tcW w:w="9350" w:type="dxa"/>
+          </w:tcPr>
+          <w:p>
+            <w:pPr>
+              <w:jc w:val="center"/>
+              <w:rPr>
+                <w:b/>
+                <w:bCs/>
+                <w:sz w:val="24"/>
+                <w:szCs w:val="24"/>
+              </w:rPr>
+            </w:pPr>
+            <w:r>
+              <w:rPr>
+                <w:b/>
+                <w:bCs/>
+                <w:sz w:val="24"/>
+                <w:szCs w:val="24"/>
+              </w:rPr>
+              <w:t>2.3</w:t>
+            </w:r>
+            <w:r>
+              <w:rPr>
+                <w:b/>
+                <w:bCs/>
+                <w:sz w:val="24"/>
+                <w:szCs w:val="24"/>
+              </w:rPr>
+              <w:t>a</w:t>
+            </w:r>
+            <w:r>
+              <w:rPr>
+                <w:b/>
+                <w:bCs/>
+                <w:sz w:val="24"/>
+                <w:szCs w:val="24"/>
+              </w:rPr>
+              <w:t xml:space="preserve"> Units of Time</w:t>
+            </w:r>
+            <w:r>
+              <w:rPr>
+                <w:b/>
+                <w:bCs/>
+                <w:sz w:val="24"/>
+                <w:szCs w:val="24"/>
+              </w:rPr>
+              <w:t xml:space="preserve"> “delta_t”</w:t>
+            </w:r>
+          </w:p>
+          <w:p>
+            <w:pPr>
+              <w:jc w:val="center"/>
+            </w:pPr>
+            <w:r>
+              <w:rPr>
+                <w:b/>
+                <w:bCs/>
+                <w:color w:val="808080" w:themeColor="background1" w:themeShade="80"/>
+                <w:sz w:val="24"/>
+                <w:szCs w:val="24"/>
+              </w:rPr>
+              <w:t>Cumulative Amount of Time (.00hr)</w:t>
+            </w:r>
+          </w:p>
+        </w:tc>
+      </w:tr>
+      <w:tr>
+        <w:tc>
+          <w:tcPr>
+            <w:tcW w:w="9350" w:type="dxa"/>
+          </w:tcPr>
+          <w:p>
+            <w:r>
+              <w:rPr>
+                <w:noProof/>
+              </w:rPr>
+              <w:lastRenderedPageBreak/>
+              <w:drawing>
+                <wp:anchor distT="0" distB="0" distL="114300" distR="114300" simplePos="0" relativeHeight="251678720" behindDoc="0" locked="0" layoutInCell="1" allowOverlap="1" wp14:anchorId="63C43E6A" wp14:editId="5C998F9C">
+                  <wp:simplePos x="0" y="0"/>
+                  <wp:positionH relativeFrom="column">
+                    <wp:posOffset>316865</wp:posOffset>
+                  </wp:positionH>
+                  <wp:positionV relativeFrom="paragraph">
+                    <wp:posOffset>0</wp:posOffset>
+                  </wp:positionV>
+                  <wp:extent cx="5331416" cy="1185898"/>
+                  <wp:effectExtent l="0" t="0" r="3175" b="0"/>
+                  <wp:wrapSquare wrapText="bothSides"/>
+                  <wp:docPr id="56" name="Picture 56" descr="Graphical user interface&#10;&#10;Description automatically generated"/>
+                  <wp:cNvGraphicFramePr>
+                    <a:graphicFrameLocks xmlns:a="http://schemas.openxmlformats.org/drawingml/2006/main" noChangeAspect="1"/>
+                  </wp:cNvGraphicFramePr>
+                  <a:graphic xmlns:a="http://schemas.openxmlformats.org/drawingml/2006/main">
+                    <a:graphicData uri="http://schemas.openxmlformats.org/drawingml/2006/picture">
+                      <pic:pic xmlns:pic="http://schemas.openxmlformats.org/drawingml/2006/picture">
+                        <pic:nvPicPr>
+                          <pic:cNvPr id="56" name="Picture 56" descr="Graphical user interface&#10;&#10;Description automatically generated"/>
+                          <pic:cNvPicPr/>
+                        </pic:nvPicPr>
+                        <pic:blipFill>
+                          <a:blip r:embed="rId12">
+                            <a:extLst>
+                              <a:ext uri="{28A0092B-C50C-407E-A947-70E740481C1C}">
+                                <a14:useLocalDpi xmlns:a14="http://schemas.microsoft.com/office/drawing/2010/main" val="0"/>
+                              </a:ext>
+                            </a:extLst>
+                          </a:blip>
+                          <a:stretch>
+                            <a:fillRect/>
+                          </a:stretch>
+                        </pic:blipFill>
+                        <pic:spPr>
+                          <a:xfrm>
+                            <a:off x="0" y="0"/>
+                            <a:ext cx="5331416" cy="1185898"/>
+                          </a:xfrm>
+                          <a:prstGeom prst="rect">
+                            <a:avLst/>
+                          </a:prstGeom>
+                        </pic:spPr>
+                      </pic:pic>
+                    </a:graphicData>
+                  </a:graphic>
+                  <wp14:sizeRelH relativeFrom="page">
+                    <wp14:pctWidth>0</wp14:pctWidth>
+                  </wp14:sizeRelH>
+                  <wp14:sizeRelV relativeFrom="page">
+                    <wp14:pctHeight>0</wp14:pctHeight>
+                  </wp14:sizeRelV>
+                </wp:anchor>
+              </w:drawing>
+            </w:r>
+          </w:p>
+        </w:tc>
+      </w:tr>
+      <w:tr>
+        <w:tc>
+          <w:tcPr>
+            <w:tcW w:w="9350" w:type="dxa"/>
+          </w:tcPr>
+          <w:p>
+            <w:pPr>
+              <w:jc w:val="center"/>
+            </w:pPr>
+            <w:r>
+              <w:t xml:space="preserve">Observations were collected from start (T00) to 90minute completion (T90). </w:t>
+            </w:r>
+          </w:p>
+          <w:p>
+            <w:pPr>
+              <w:jc w:val="center"/>
+            </w:pPr>
+            <w:r>
+              <w:t>The “delta_t” value will increase until an approximate value of ~1.3hrs.</w:t>
+            </w:r>
+          </w:p>
+          <w:p>
+            <w:pPr>
+              <w:jc w:val="center"/>
+            </w:pPr>
+          </w:p>
+          <w:p>
+            <w:pPr>
+              <w:jc w:val="center"/>
+            </w:pPr>
+            <w:r>
+              <w:t xml:space="preserve">Simple slopes of krill respiration are recorded as </w:t>
+            </w:r>
+            <w:r>
+              <w:sym w:font="Symbol" w:char="F06D"/>
+            </w:r>
+            <w:r>
+              <w:t>g / hr.</w:t>
+            </w:r>
+          </w:p>
+          <w:p>
+            <w:pPr>
+              <w:jc w:val="center"/>
+            </w:pPr>
+            <w:r>
+              <w:t xml:space="preserve">Slopes will later be corrected for background noise and krill wet weight. </w:t>
+            </w:r>
+          </w:p>
+        </w:tc>
+      </w:tr>
+    </w:tbl>
+    <w:p/>
+    <w:p/>
     <w:p>
       <w:r>
         <w:rPr>
@@ -2401,31 +2554,8 @@
       </w:r>
     </w:p>
     <w:p/>
-    <w:p/>
-    <w:p/>
-    <w:p/>
-    <w:p/>
     <w:p>
       <w:pPr>
-        <w:jc w:val="center"/>
-        <w:rPr>
-          <w:b/>
-          <w:bCs/>
-        </w:rPr>
-      </w:pPr>
-    </w:p>
-    <w:p>
-      <w:pPr>
-        <w:jc w:val="center"/>
-        <w:rPr>
-          <w:b/>
-          <w:bCs/>
-        </w:rPr>
-      </w:pPr>
-    </w:p>
-    <w:p>
-      <w:pPr>
-        <w:jc w:val="center"/>
         <w:rPr>
           <w:b/>
           <w:bCs/>
@@ -3742,6 +3872,7 @@
               <w:rPr>
                 <w:color w:val="000000"/>
               </w:rPr>
+              <w:lastRenderedPageBreak/>
               <w:t xml:space="preserve">"Trial02_KriLR227" </w:t>
             </w:r>
           </w:p>
@@ -3826,6 +3957,7 @@
               <w:rPr>
                 <w:color w:val="000000"/>
               </w:rPr>
+              <w:lastRenderedPageBreak/>
               <w:t>"Trial02_KriLR220"</w:t>
             </w:r>
           </w:p>
@@ -3845,6 +3977,7 @@
               <w:rPr>
                 <w:color w:val="000000"/>
               </w:rPr>
+              <w:lastRenderedPageBreak/>
               <w:t>"Trial02_KriLR226"</w:t>
             </w:r>
           </w:p>
@@ -3905,6 +4038,7 @@
               <w:rPr>
                 <w:color w:val="000000"/>
               </w:rPr>
+              <w:lastRenderedPageBreak/>
               <w:t>character(0)</w:t>
             </w:r>
           </w:p>
@@ -4009,15 +4143,6 @@
         </w:tc>
       </w:tr>
     </w:tbl>
-    <w:p/>
-    <w:p/>
-    <w:p/>
-    <w:p/>
-    <w:p/>
-    <w:p/>
-    <w:p/>
-    <w:p/>
-    <w:p/>
     <w:p/>
     <w:p/>
     <w:p/>
@@ -4843,34 +4968,6 @@
     </w:p>
     <w:p>
       <w:pPr>
-        <w:jc w:val="center"/>
-        <w:rPr>
-          <w:b/>
-          <w:bCs/>
-        </w:rPr>
-      </w:pPr>
-    </w:p>
-    <w:p>
-      <w:pPr>
-        <w:jc w:val="center"/>
-        <w:rPr>
-          <w:b/>
-          <w:bCs/>
-        </w:rPr>
-      </w:pPr>
-    </w:p>
-    <w:p>
-      <w:pPr>
-        <w:jc w:val="center"/>
-        <w:rPr>
-          <w:b/>
-          <w:bCs/>
-        </w:rPr>
-      </w:pPr>
-    </w:p>
-    <w:p>
-      <w:pPr>
-        <w:jc w:val="center"/>
         <w:rPr>
           <w:b/>
           <w:bCs/>
@@ -5573,26 +5670,13 @@
     <w:p/>
     <w:p/>
     <w:p/>
-    <w:p/>
-    <w:p/>
-    <w:p/>
-    <w:p/>
-    <w:p/>
     <w:p>
       <w:r>
         <w:rPr>
           <w:b/>
           <w:bCs/>
         </w:rPr>
-        <w:lastRenderedPageBreak/>
-        <w:t>2.</w:t>
-      </w:r>
-      <w:r>
-        <w:rPr>
-          <w:b/>
-          <w:bCs/>
-        </w:rPr>
-        <w:t>5</w:t>
+        <w:t>3.0</w:t>
       </w:r>
       <w:r>
         <w:rPr>
@@ -5672,7 +5756,28 @@
                 <w:b/>
                 <w:bCs/>
               </w:rPr>
-              <w:t>2.5a Trial 01 Percent Dissolved Oxygen Reduction Timeseries</w:t>
+              <w:t>3</w:t>
+            </w:r>
+            <w:r>
+              <w:rPr>
+                <w:b/>
+                <w:bCs/>
+              </w:rPr>
+              <w:t>.</w:t>
+            </w:r>
+            <w:r>
+              <w:rPr>
+                <w:b/>
+                <w:bCs/>
+              </w:rPr>
+              <w:t>1</w:t>
+            </w:r>
+            <w:r>
+              <w:rPr>
+                <w:b/>
+                <w:bCs/>
+              </w:rPr>
+              <w:t>a Trial 01 Percent Dissolved Oxygen Reduction Timeseries</w:t>
             </w:r>
           </w:p>
         </w:tc>
@@ -5707,7 +5812,7 @@
                           <pic:cNvPicPr/>
                         </pic:nvPicPr>
                         <pic:blipFill>
-                          <a:blip r:embed="rId12">
+                          <a:blip r:embed="rId13">
                             <a:extLst>
                               <a:ext uri="{28A0092B-C50C-407E-A947-70E740481C1C}">
                                 <a14:useLocalDpi xmlns:a14="http://schemas.microsoft.com/office/drawing/2010/main" val="0"/>
@@ -5758,7 +5863,7 @@
                           <pic:cNvPicPr/>
                         </pic:nvPicPr>
                         <pic:blipFill>
-                          <a:blip r:embed="rId13">
+                          <a:blip r:embed="rId14">
                             <a:extLst>
                               <a:ext uri="{28A0092B-C50C-407E-A947-70E740481C1C}">
                                 <a14:useLocalDpi xmlns:a14="http://schemas.microsoft.com/office/drawing/2010/main" val="0"/>
@@ -5830,21 +5935,14 @@
                 <w:b/>
                 <w:bCs/>
               </w:rPr>
-              <w:t>2.5</w:t>
-            </w:r>
-            <w:r>
-              <w:rPr>
-                <w:b/>
-                <w:bCs/>
-              </w:rPr>
-              <w:t>b</w:t>
-            </w:r>
-            <w:r>
-              <w:rPr>
-                <w:b/>
-                <w:bCs/>
-              </w:rPr>
-              <w:t xml:space="preserve"> Trial 0</w:t>
+              <w:t xml:space="preserve">3.2 </w:t>
+            </w:r>
+            <w:r>
+              <w:rPr>
+                <w:b/>
+                <w:bCs/>
+              </w:rPr>
+              <w:t>Trial 0</w:t>
             </w:r>
             <w:r>
               <w:rPr>
@@ -5893,7 +5991,7 @@
                           <pic:cNvPicPr/>
                         </pic:nvPicPr>
                         <pic:blipFill>
-                          <a:blip r:embed="rId12">
+                          <a:blip r:embed="rId13">
                             <a:extLst>
                               <a:ext uri="{28A0092B-C50C-407E-A947-70E740481C1C}">
                                 <a14:useLocalDpi xmlns:a14="http://schemas.microsoft.com/office/drawing/2010/main" val="0"/>
@@ -5944,7 +6042,7 @@
                           <pic:cNvPicPr/>
                         </pic:nvPicPr>
                         <pic:blipFill>
-                          <a:blip r:embed="rId13">
+                          <a:blip r:embed="rId14">
                             <a:extLst>
                               <a:ext uri="{28A0092B-C50C-407E-A947-70E740481C1C}">
                                 <a14:useLocalDpi xmlns:a14="http://schemas.microsoft.com/office/drawing/2010/main" val="0"/>
@@ -6013,21 +6111,21 @@
                 <w:b/>
                 <w:bCs/>
               </w:rPr>
-              <w:t>2.5</w:t>
-            </w:r>
-            <w:r>
-              <w:rPr>
-                <w:b/>
-                <w:bCs/>
-              </w:rPr>
-              <w:t>c</w:t>
-            </w:r>
-            <w:r>
-              <w:rPr>
-                <w:b/>
-                <w:bCs/>
-              </w:rPr>
-              <w:t xml:space="preserve"> Trial 0</w:t>
+              <w:t xml:space="preserve"> </w:t>
+            </w:r>
+            <w:r>
+              <w:rPr>
+                <w:b/>
+                <w:bCs/>
+              </w:rPr>
+              <w:t xml:space="preserve">3.3 </w:t>
+            </w:r>
+            <w:r>
+              <w:rPr>
+                <w:b/>
+                <w:bCs/>
+              </w:rPr>
+              <w:t>Trial 0</w:t>
             </w:r>
             <w:r>
               <w:rPr>
@@ -6095,55 +6193,17 @@
                 <w:noProof/>
               </w:rPr>
               <w:drawing>
-                <wp:inline distT="0" distB="0" distL="0" distR="0" wp14:anchorId="40D79683" wp14:editId="6C58E2A6">
-                  <wp:extent cx="5304285" cy="3278909"/>
-                  <wp:effectExtent l="0" t="0" r="4445" b="0"/>
-                  <wp:docPr id="18" name="Picture 18" descr="Chart&#10;&#10;Description automatically generated with medium confidence"/>
-                  <wp:cNvGraphicFramePr>
-                    <a:graphicFrameLocks xmlns:a="http://schemas.openxmlformats.org/drawingml/2006/main" noChangeAspect="1"/>
-                  </wp:cNvGraphicFramePr>
-                  <a:graphic xmlns:a="http://schemas.openxmlformats.org/drawingml/2006/main">
-                    <a:graphicData uri="http://schemas.openxmlformats.org/drawingml/2006/picture">
-                      <pic:pic xmlns:pic="http://schemas.openxmlformats.org/drawingml/2006/picture">
-                        <pic:nvPicPr>
-                          <pic:cNvPr id="18" name="Picture 18" descr="Chart&#10;&#10;Description automatically generated with medium confidence"/>
-                          <pic:cNvPicPr/>
-                        </pic:nvPicPr>
-                        <pic:blipFill>
-                          <a:blip r:embed="rId14">
-                            <a:extLst>
-                              <a:ext uri="{28A0092B-C50C-407E-A947-70E740481C1C}">
-                                <a14:useLocalDpi xmlns:a14="http://schemas.microsoft.com/office/drawing/2010/main" val="0"/>
-                              </a:ext>
-                            </a:extLst>
-                          </a:blip>
-                          <a:stretch>
-                            <a:fillRect/>
-                          </a:stretch>
-                        </pic:blipFill>
-                        <pic:spPr>
-                          <a:xfrm>
-                            <a:off x="0" y="0"/>
-                            <a:ext cx="5310072" cy="3282486"/>
-                          </a:xfrm>
-                          <a:prstGeom prst="rect">
-                            <a:avLst/>
-                          </a:prstGeom>
-                        </pic:spPr>
-                      </pic:pic>
-                    </a:graphicData>
-                  </a:graphic>
-                </wp:inline>
-              </w:drawing>
-            </w:r>
-            <w:r>
-              <w:rPr>
-                <w:noProof/>
-              </w:rPr>
-              <w:drawing>
-                <wp:inline distT="0" distB="0" distL="0" distR="0" wp14:anchorId="1C14E707" wp14:editId="0AD8ACF1">
-                  <wp:extent cx="5458691" cy="3374357"/>
+                <wp:anchor distT="0" distB="0" distL="114300" distR="114300" simplePos="0" relativeHeight="251679744" behindDoc="0" locked="0" layoutInCell="1" allowOverlap="1" wp14:anchorId="1C14E707" wp14:editId="50806AB1">
+                  <wp:simplePos x="0" y="0"/>
+                  <wp:positionH relativeFrom="column">
+                    <wp:posOffset>182245</wp:posOffset>
+                  </wp:positionH>
+                  <wp:positionV relativeFrom="paragraph">
+                    <wp:posOffset>3682839</wp:posOffset>
+                  </wp:positionV>
+                  <wp:extent cx="5458460" cy="3373755"/>
                   <wp:effectExtent l="0" t="0" r="2540" b="4445"/>
+                  <wp:wrapSquare wrapText="bothSides"/>
                   <wp:docPr id="19" name="Picture 19" descr="Graphical user interface&#10;&#10;Description automatically generated with low confidence"/>
                   <wp:cNvGraphicFramePr>
                     <a:graphicFrameLocks xmlns:a="http://schemas.openxmlformats.org/drawingml/2006/main" noChangeAspect="1"/>
@@ -6170,7 +6230,7 @@
                         <pic:spPr>
                           <a:xfrm>
                             <a:off x="0" y="0"/>
-                            <a:ext cx="5463810" cy="3377522"/>
+                            <a:ext cx="5458460" cy="3373755"/>
                           </a:xfrm>
                           <a:prstGeom prst="rect">
                             <a:avLst/>
@@ -6179,9 +6239,90 @@
                       </pic:pic>
                     </a:graphicData>
                   </a:graphic>
-                </wp:inline>
+                  <wp14:sizeRelH relativeFrom="page">
+                    <wp14:pctWidth>0</wp14:pctWidth>
+                  </wp14:sizeRelH>
+                  <wp14:sizeRelV relativeFrom="page">
+                    <wp14:pctHeight>0</wp14:pctHeight>
+                  </wp14:sizeRelV>
+                </wp:anchor>
               </w:drawing>
             </w:r>
+            <w:r>
+              <w:rPr>
+                <w:noProof/>
+              </w:rPr>
+              <w:drawing>
+                <wp:anchor distT="0" distB="0" distL="114300" distR="114300" simplePos="0" relativeHeight="251680768" behindDoc="0" locked="0" layoutInCell="1" allowOverlap="1" wp14:anchorId="40D79683" wp14:editId="250B8A2F">
+                  <wp:simplePos x="0" y="0"/>
+                  <wp:positionH relativeFrom="column">
+                    <wp:posOffset>182202</wp:posOffset>
+                  </wp:positionH>
+                  <wp:positionV relativeFrom="paragraph">
+                    <wp:posOffset>243657</wp:posOffset>
+                  </wp:positionV>
+                  <wp:extent cx="5304285" cy="3278909"/>
+                  <wp:effectExtent l="0" t="0" r="4445" b="0"/>
+                  <wp:wrapSquare wrapText="bothSides"/>
+                  <wp:docPr id="18" name="Picture 18" descr="Chart&#10;&#10;Description automatically generated with medium confidence"/>
+                  <wp:cNvGraphicFramePr>
+                    <a:graphicFrameLocks xmlns:a="http://schemas.openxmlformats.org/drawingml/2006/main" noChangeAspect="1"/>
+                  </wp:cNvGraphicFramePr>
+                  <a:graphic xmlns:a="http://schemas.openxmlformats.org/drawingml/2006/main">
+                    <a:graphicData uri="http://schemas.openxmlformats.org/drawingml/2006/picture">
+                      <pic:pic xmlns:pic="http://schemas.openxmlformats.org/drawingml/2006/picture">
+                        <pic:nvPicPr>
+                          <pic:cNvPr id="18" name="Picture 18" descr="Chart&#10;&#10;Description automatically generated with medium confidence"/>
+                          <pic:cNvPicPr/>
+                        </pic:nvPicPr>
+                        <pic:blipFill>
+                          <a:blip r:embed="rId16">
+                            <a:extLst>
+                              <a:ext uri="{28A0092B-C50C-407E-A947-70E740481C1C}">
+                                <a14:useLocalDpi xmlns:a14="http://schemas.microsoft.com/office/drawing/2010/main" val="0"/>
+                              </a:ext>
+                            </a:extLst>
+                          </a:blip>
+                          <a:stretch>
+                            <a:fillRect/>
+                          </a:stretch>
+                        </pic:blipFill>
+                        <pic:spPr>
+                          <a:xfrm>
+                            <a:off x="0" y="0"/>
+                            <a:ext cx="5304285" cy="3278909"/>
+                          </a:xfrm>
+                          <a:prstGeom prst="rect">
+                            <a:avLst/>
+                          </a:prstGeom>
+                        </pic:spPr>
+                      </pic:pic>
+                    </a:graphicData>
+                  </a:graphic>
+                  <wp14:sizeRelH relativeFrom="page">
+                    <wp14:pctWidth>0</wp14:pctWidth>
+                  </wp14:sizeRelH>
+                  <wp14:sizeRelV relativeFrom="page">
+                    <wp14:pctHeight>0</wp14:pctHeight>
+                  </wp14:sizeRelV>
+                </wp:anchor>
+              </w:drawing>
+            </w:r>
+          </w:p>
+          <w:p>
+            <w:pPr>
+              <w:jc w:val="center"/>
+            </w:pPr>
+          </w:p>
+          <w:p>
+            <w:pPr>
+              <w:jc w:val="center"/>
+            </w:pPr>
+          </w:p>
+          <w:p>
+            <w:pPr>
+              <w:jc w:val="center"/>
+            </w:pPr>
           </w:p>
         </w:tc>
       </w:tr>
@@ -6222,15 +6363,7 @@
                 <w:b/>
                 <w:bCs/>
               </w:rPr>
-              <w:lastRenderedPageBreak/>
-              <w:t>2.5</w:t>
-            </w:r>
-            <w:r>
-              <w:rPr>
-                <w:b/>
-                <w:bCs/>
-              </w:rPr>
-              <w:t>d</w:t>
+              <w:t>3.4</w:t>
             </w:r>
             <w:r>
               <w:rPr>
@@ -6313,7 +6446,7 @@
                           <pic:cNvPicPr/>
                         </pic:nvPicPr>
                         <pic:blipFill>
-                          <a:blip r:embed="rId16">
+                          <a:blip r:embed="rId17">
                             <a:extLst>
                               <a:ext uri="{28A0092B-C50C-407E-A947-70E740481C1C}">
                                 <a14:useLocalDpi xmlns:a14="http://schemas.microsoft.com/office/drawing/2010/main" val="0"/>
@@ -6359,7 +6492,7 @@
                           <pic:cNvPicPr/>
                         </pic:nvPicPr>
                         <pic:blipFill>
-                          <a:blip r:embed="rId17">
+                          <a:blip r:embed="rId18">
                             <a:extLst>
                               <a:ext uri="{28A0092B-C50C-407E-A947-70E740481C1C}">
                                 <a14:useLocalDpi xmlns:a14="http://schemas.microsoft.com/office/drawing/2010/main" val="0"/>
@@ -6400,11 +6533,836 @@
     </w:tbl>
     <w:p/>
     <w:p/>
+    <w:p/>
+    <w:p/>
     <w:p>
       <w:r>
-        <w:t xml:space="preserve">Placeholder </w:t>
+        <w:lastRenderedPageBreak/>
+        <w:t>4.0 Outlier Removal. Removing outliers was a six step process to remove observations that had a Cook’s Distance above 4/n. The following table details those steps below:</w:t>
       </w:r>
     </w:p>
+    <w:p/>
+    <w:tbl>
+      <w:tblPr>
+        <w:tblStyle w:val="TableGrid"/>
+        <w:tblW w:w="0" w:type="auto"/>
+        <w:tblLook w:val="04A0" w:firstRow="1" w:lastRow="0" w:firstColumn="1" w:lastColumn="0" w:noHBand="0" w:noVBand="1"/>
+      </w:tblPr>
+      <w:tblGrid>
+        <w:gridCol w:w="608"/>
+        <w:gridCol w:w="1386"/>
+        <w:gridCol w:w="7356"/>
+      </w:tblGrid>
+      <w:tr>
+        <w:tc>
+          <w:tcPr>
+            <w:tcW w:w="608" w:type="dxa"/>
+            <w:vAlign w:val="center"/>
+          </w:tcPr>
+          <w:p>
+            <w:r>
+              <w:t>Step</w:t>
+            </w:r>
+          </w:p>
+        </w:tc>
+        <w:tc>
+          <w:tcPr>
+            <w:tcW w:w="1386" w:type="dxa"/>
+            <w:vAlign w:val="center"/>
+          </w:tcPr>
+          <w:p>
+            <w:r>
+              <w:t>Line Command</w:t>
+            </w:r>
+          </w:p>
+        </w:tc>
+        <w:tc>
+          <w:tcPr>
+            <w:tcW w:w="7356" w:type="dxa"/>
+            <w:vAlign w:val="center"/>
+          </w:tcPr>
+          <w:p>
+            <w:r>
+              <w:t>Example of the Line Command</w:t>
+            </w:r>
+          </w:p>
+        </w:tc>
+      </w:tr>
+      <w:tr>
+        <w:tc>
+          <w:tcPr>
+            <w:tcW w:w="608" w:type="dxa"/>
+            <w:vAlign w:val="center"/>
+          </w:tcPr>
+          <w:p>
+            <w:pPr>
+              <w:jc w:val="center"/>
+            </w:pPr>
+            <w:r>
+              <w:t>1</w:t>
+            </w:r>
+          </w:p>
+        </w:tc>
+        <w:tc>
+          <w:tcPr>
+            <w:tcW w:w="1386" w:type="dxa"/>
+            <w:vAlign w:val="center"/>
+          </w:tcPr>
+          <w:p>
+            <w:pPr>
+              <w:jc w:val="center"/>
+              <w:rPr>
+                <w:sz w:val="21"/>
+                <w:szCs w:val="21"/>
+              </w:rPr>
+            </w:pPr>
+            <w:r>
+              <w:rPr>
+                <w:sz w:val="21"/>
+                <w:szCs w:val="21"/>
+              </w:rPr>
+              <w:t>Use the unique tool to get names for each krill</w:t>
+            </w:r>
+          </w:p>
+        </w:tc>
+        <w:tc>
+          <w:tcPr>
+            <w:tcW w:w="7356" w:type="dxa"/>
+            <w:vAlign w:val="center"/>
+          </w:tcPr>
+          <w:p>
+            <w:pPr>
+              <w:jc w:val="center"/>
+            </w:pPr>
+            <w:r>
+              <w:drawing>
+                <wp:anchor distT="0" distB="0" distL="114300" distR="114300" simplePos="0" relativeHeight="251681792" behindDoc="0" locked="0" layoutInCell="1" allowOverlap="1" wp14:anchorId="5A2E13B1" wp14:editId="4C1F6201">
+                  <wp:simplePos x="0" y="0"/>
+                  <wp:positionH relativeFrom="column">
+                    <wp:posOffset>121920</wp:posOffset>
+                  </wp:positionH>
+                  <wp:positionV relativeFrom="paragraph">
+                    <wp:posOffset>161925</wp:posOffset>
+                  </wp:positionV>
+                  <wp:extent cx="4453255" cy="517525"/>
+                  <wp:effectExtent l="0" t="0" r="0" b="3175"/>
+                  <wp:wrapSquare wrapText="bothSides"/>
+                  <wp:docPr id="57" name="Picture 2">
+                    <a:extLst xmlns:a="http://schemas.openxmlformats.org/drawingml/2006/main">
+                      <a:ext uri="{FF2B5EF4-FFF2-40B4-BE49-F238E27FC236}">
+                        <a16:creationId xmlns:a16="http://schemas.microsoft.com/office/drawing/2014/main" id="{EAB35988-3A24-3E4C-8BFD-9F41A3DE5A38}"/>
+                      </a:ext>
+                    </a:extLst>
+                  </wp:docPr>
+                  <wp:cNvGraphicFramePr>
+                    <a:graphicFrameLocks xmlns:a="http://schemas.openxmlformats.org/drawingml/2006/main" noChangeAspect="1"/>
+                  </wp:cNvGraphicFramePr>
+                  <a:graphic xmlns:a="http://schemas.openxmlformats.org/drawingml/2006/main">
+                    <a:graphicData uri="http://schemas.openxmlformats.org/drawingml/2006/picture">
+                      <pic:pic xmlns:pic="http://schemas.openxmlformats.org/drawingml/2006/picture">
+                        <pic:nvPicPr>
+                          <pic:cNvPr id="3" name="Picture 2">
+                            <a:extLst>
+                              <a:ext uri="{FF2B5EF4-FFF2-40B4-BE49-F238E27FC236}">
+                                <a16:creationId xmlns:a16="http://schemas.microsoft.com/office/drawing/2014/main" id="{EAB35988-3A24-3E4C-8BFD-9F41A3DE5A38}"/>
+                              </a:ext>
+                            </a:extLst>
+                          </pic:cNvPr>
+                          <pic:cNvPicPr>
+                            <a:picLocks noChangeAspect="1"/>
+                          </pic:cNvPicPr>
+                        </pic:nvPicPr>
+                        <pic:blipFill>
+                          <a:blip r:embed="rId19">
+                            <a:extLst>
+                              <a:ext uri="{28A0092B-C50C-407E-A947-70E740481C1C}">
+                                <a14:useLocalDpi xmlns:a14="http://schemas.microsoft.com/office/drawing/2010/main" val="0"/>
+                              </a:ext>
+                            </a:extLst>
+                          </a:blip>
+                          <a:stretch>
+                            <a:fillRect/>
+                          </a:stretch>
+                        </pic:blipFill>
+                        <pic:spPr>
+                          <a:xfrm>
+                            <a:off x="0" y="0"/>
+                            <a:ext cx="4453255" cy="517525"/>
+                          </a:xfrm>
+                          <a:prstGeom prst="rect">
+                            <a:avLst/>
+                          </a:prstGeom>
+                        </pic:spPr>
+                      </pic:pic>
+                    </a:graphicData>
+                  </a:graphic>
+                  <wp14:sizeRelH relativeFrom="page">
+                    <wp14:pctWidth>0</wp14:pctWidth>
+                  </wp14:sizeRelH>
+                  <wp14:sizeRelV relativeFrom="page">
+                    <wp14:pctHeight>0</wp14:pctHeight>
+                  </wp14:sizeRelV>
+                </wp:anchor>
+              </w:drawing>
+            </w:r>
+          </w:p>
+          <w:p>
+            <w:pPr>
+              <w:jc w:val="center"/>
+            </w:pPr>
+          </w:p>
+        </w:tc>
+      </w:tr>
+      <w:tr>
+        <w:tc>
+          <w:tcPr>
+            <w:tcW w:w="608" w:type="dxa"/>
+            <w:vAlign w:val="center"/>
+          </w:tcPr>
+          <w:p>
+            <w:pPr>
+              <w:jc w:val="center"/>
+            </w:pPr>
+            <w:r>
+              <w:t>2</w:t>
+            </w:r>
+          </w:p>
+        </w:tc>
+        <w:tc>
+          <w:tcPr>
+            <w:tcW w:w="1386" w:type="dxa"/>
+            <w:vAlign w:val="center"/>
+          </w:tcPr>
+          <w:p>
+            <w:pPr>
+              <w:jc w:val="center"/>
+              <w:rPr>
+                <w:sz w:val="21"/>
+                <w:szCs w:val="21"/>
+              </w:rPr>
+            </w:pPr>
+            <w:r>
+              <w:rPr>
+                <w:sz w:val="21"/>
+                <w:szCs w:val="21"/>
+              </w:rPr>
+              <w:t xml:space="preserve">Create a linear model object for </w:t>
+            </w:r>
+            <w:r>
+              <w:rPr>
+                <w:sz w:val="21"/>
+                <w:szCs w:val="21"/>
+              </w:rPr>
+              <w:t>all observations of one krill</w:t>
+            </w:r>
+          </w:p>
+        </w:tc>
+        <w:tc>
+          <w:tcPr>
+            <w:tcW w:w="7356" w:type="dxa"/>
+            <w:vAlign w:val="center"/>
+          </w:tcPr>
+          <w:p>
+            <w:pPr>
+              <w:jc w:val="center"/>
+            </w:pPr>
+          </w:p>
+          <w:p>
+            <w:pPr>
+              <w:jc w:val="center"/>
+            </w:pPr>
+            <w:r>
+              <w:drawing>
+                <wp:anchor distT="0" distB="0" distL="114300" distR="114300" simplePos="0" relativeHeight="251682816" behindDoc="0" locked="0" layoutInCell="1" allowOverlap="1" wp14:anchorId="387A1FCD" wp14:editId="52D4F7E1">
+                  <wp:simplePos x="0" y="0"/>
+                  <wp:positionH relativeFrom="column">
+                    <wp:posOffset>13970</wp:posOffset>
+                  </wp:positionH>
+                  <wp:positionV relativeFrom="paragraph">
+                    <wp:posOffset>236855</wp:posOffset>
+                  </wp:positionV>
+                  <wp:extent cx="4530725" cy="414020"/>
+                  <wp:effectExtent l="0" t="0" r="3175" b="5080"/>
+                  <wp:wrapSquare wrapText="bothSides"/>
+                  <wp:docPr id="58" name="Picture 4">
+                    <a:extLst xmlns:a="http://schemas.openxmlformats.org/drawingml/2006/main">
+                      <a:ext uri="{FF2B5EF4-FFF2-40B4-BE49-F238E27FC236}">
+                        <a16:creationId xmlns:a16="http://schemas.microsoft.com/office/drawing/2014/main" id="{727D3073-9AF4-8349-A46C-5A31A19726BD}"/>
+                      </a:ext>
+                    </a:extLst>
+                  </wp:docPr>
+                  <wp:cNvGraphicFramePr>
+                    <a:graphicFrameLocks xmlns:a="http://schemas.openxmlformats.org/drawingml/2006/main" noChangeAspect="1"/>
+                  </wp:cNvGraphicFramePr>
+                  <a:graphic xmlns:a="http://schemas.openxmlformats.org/drawingml/2006/main">
+                    <a:graphicData uri="http://schemas.openxmlformats.org/drawingml/2006/picture">
+                      <pic:pic xmlns:pic="http://schemas.openxmlformats.org/drawingml/2006/picture">
+                        <pic:nvPicPr>
+                          <pic:cNvPr id="5" name="Picture 4">
+                            <a:extLst>
+                              <a:ext uri="{FF2B5EF4-FFF2-40B4-BE49-F238E27FC236}">
+                                <a16:creationId xmlns:a16="http://schemas.microsoft.com/office/drawing/2014/main" id="{727D3073-9AF4-8349-A46C-5A31A19726BD}"/>
+                              </a:ext>
+                            </a:extLst>
+                          </pic:cNvPr>
+                          <pic:cNvPicPr>
+                            <a:picLocks noChangeAspect="1"/>
+                          </pic:cNvPicPr>
+                        </pic:nvPicPr>
+                        <pic:blipFill>
+                          <a:blip r:embed="rId20">
+                            <a:extLst>
+                              <a:ext uri="{28A0092B-C50C-407E-A947-70E740481C1C}">
+                                <a14:useLocalDpi xmlns:a14="http://schemas.microsoft.com/office/drawing/2010/main" val="0"/>
+                              </a:ext>
+                            </a:extLst>
+                          </a:blip>
+                          <a:stretch>
+                            <a:fillRect/>
+                          </a:stretch>
+                        </pic:blipFill>
+                        <pic:spPr>
+                          <a:xfrm>
+                            <a:off x="0" y="0"/>
+                            <a:ext cx="4530725" cy="414020"/>
+                          </a:xfrm>
+                          <a:prstGeom prst="rect">
+                            <a:avLst/>
+                          </a:prstGeom>
+                        </pic:spPr>
+                      </pic:pic>
+                    </a:graphicData>
+                  </a:graphic>
+                  <wp14:sizeRelH relativeFrom="page">
+                    <wp14:pctWidth>0</wp14:pctWidth>
+                  </wp14:sizeRelH>
+                  <wp14:sizeRelV relativeFrom="page">
+                    <wp14:pctHeight>0</wp14:pctHeight>
+                  </wp14:sizeRelV>
+                </wp:anchor>
+              </w:drawing>
+            </w:r>
+          </w:p>
+          <w:p>
+            <w:pPr>
+              <w:jc w:val="center"/>
+            </w:pPr>
+          </w:p>
+          <w:p>
+            <w:pPr>
+              <w:jc w:val="center"/>
+            </w:pPr>
+          </w:p>
+        </w:tc>
+      </w:tr>
+      <w:tr>
+        <w:tc>
+          <w:tcPr>
+            <w:tcW w:w="608" w:type="dxa"/>
+            <w:vAlign w:val="center"/>
+          </w:tcPr>
+          <w:p>
+            <w:pPr>
+              <w:jc w:val="center"/>
+            </w:pPr>
+            <w:r>
+              <w:t>3</w:t>
+            </w:r>
+          </w:p>
+        </w:tc>
+        <w:tc>
+          <w:tcPr>
+            <w:tcW w:w="1386" w:type="dxa"/>
+            <w:vAlign w:val="center"/>
+          </w:tcPr>
+          <w:p>
+            <w:pPr>
+              <w:jc w:val="center"/>
+              <w:rPr>
+                <w:sz w:val="21"/>
+                <w:szCs w:val="21"/>
+              </w:rPr>
+            </w:pPr>
+            <w:r>
+              <w:rPr>
+                <w:sz w:val="21"/>
+                <w:szCs w:val="21"/>
+              </w:rPr>
+              <w:t>Us</w:t>
+            </w:r>
+            <w:r>
+              <w:rPr>
+                <w:sz w:val="21"/>
+                <w:szCs w:val="21"/>
+              </w:rPr>
+              <w:t xml:space="preserve">ing the </w:t>
+            </w:r>
+            <w:r>
+              <w:rPr>
+                <w:sz w:val="21"/>
+                <w:szCs w:val="21"/>
+              </w:rPr>
+              <w:t>fortify function</w:t>
+            </w:r>
+            <w:r>
+              <w:rPr>
+                <w:sz w:val="21"/>
+                <w:szCs w:val="21"/>
+              </w:rPr>
+              <w:t>, search</w:t>
+            </w:r>
+            <w:r>
+              <w:rPr>
+                <w:sz w:val="21"/>
+                <w:szCs w:val="21"/>
+              </w:rPr>
+              <w:t xml:space="preserve"> residuals</w:t>
+            </w:r>
+            <w:r>
+              <w:rPr>
+                <w:sz w:val="21"/>
+                <w:szCs w:val="21"/>
+              </w:rPr>
+              <w:t xml:space="preserve"> for</w:t>
+            </w:r>
+            <w:r>
+              <w:rPr>
+                <w:sz w:val="21"/>
+                <w:szCs w:val="21"/>
+              </w:rPr>
+              <w:t xml:space="preserve"> cook.sd </w:t>
+            </w:r>
+            <w:r>
+              <w:rPr>
+                <w:sz w:val="21"/>
+                <w:szCs w:val="21"/>
+              </w:rPr>
+              <w:t>score for each observation</w:t>
+            </w:r>
+          </w:p>
+        </w:tc>
+        <w:tc>
+          <w:tcPr>
+            <w:tcW w:w="7356" w:type="dxa"/>
+            <w:vAlign w:val="center"/>
+          </w:tcPr>
+          <w:p>
+            <w:pPr>
+              <w:jc w:val="center"/>
+            </w:pPr>
+          </w:p>
+          <w:p>
+            <w:pPr>
+              <w:jc w:val="center"/>
+            </w:pPr>
+            <w:r>
+              <w:drawing>
+                <wp:anchor distT="0" distB="0" distL="114300" distR="114300" simplePos="0" relativeHeight="251683840" behindDoc="0" locked="0" layoutInCell="1" allowOverlap="1" wp14:anchorId="2E668BF8" wp14:editId="705C6BAD">
+                  <wp:simplePos x="0" y="0"/>
+                  <wp:positionH relativeFrom="column">
+                    <wp:posOffset>154305</wp:posOffset>
+                  </wp:positionH>
+                  <wp:positionV relativeFrom="paragraph">
+                    <wp:posOffset>245110</wp:posOffset>
+                  </wp:positionV>
+                  <wp:extent cx="4318000" cy="254000"/>
+                  <wp:effectExtent l="0" t="0" r="0" b="0"/>
+                  <wp:wrapSquare wrapText="bothSides"/>
+                  <wp:docPr id="59" name="Picture 6">
+                    <a:extLst xmlns:a="http://schemas.openxmlformats.org/drawingml/2006/main">
+                      <a:ext uri="{FF2B5EF4-FFF2-40B4-BE49-F238E27FC236}">
+                        <a16:creationId xmlns:a16="http://schemas.microsoft.com/office/drawing/2014/main" id="{ED803F1D-DEED-EC4F-AB89-A55472B1D5C2}"/>
+                      </a:ext>
+                    </a:extLst>
+                  </wp:docPr>
+                  <wp:cNvGraphicFramePr>
+                    <a:graphicFrameLocks xmlns:a="http://schemas.openxmlformats.org/drawingml/2006/main" noChangeAspect="1"/>
+                  </wp:cNvGraphicFramePr>
+                  <a:graphic xmlns:a="http://schemas.openxmlformats.org/drawingml/2006/main">
+                    <a:graphicData uri="http://schemas.openxmlformats.org/drawingml/2006/picture">
+                      <pic:pic xmlns:pic="http://schemas.openxmlformats.org/drawingml/2006/picture">
+                        <pic:nvPicPr>
+                          <pic:cNvPr id="7" name="Picture 6">
+                            <a:extLst>
+                              <a:ext uri="{FF2B5EF4-FFF2-40B4-BE49-F238E27FC236}">
+                                <a16:creationId xmlns:a16="http://schemas.microsoft.com/office/drawing/2014/main" id="{ED803F1D-DEED-EC4F-AB89-A55472B1D5C2}"/>
+                              </a:ext>
+                            </a:extLst>
+                          </pic:cNvPr>
+                          <pic:cNvPicPr>
+                            <a:picLocks noChangeAspect="1"/>
+                          </pic:cNvPicPr>
+                        </pic:nvPicPr>
+                        <pic:blipFill>
+                          <a:blip r:embed="rId21">
+                            <a:extLst>
+                              <a:ext uri="{28A0092B-C50C-407E-A947-70E740481C1C}">
+                                <a14:useLocalDpi xmlns:a14="http://schemas.microsoft.com/office/drawing/2010/main" val="0"/>
+                              </a:ext>
+                            </a:extLst>
+                          </a:blip>
+                          <a:stretch>
+                            <a:fillRect/>
+                          </a:stretch>
+                        </pic:blipFill>
+                        <pic:spPr>
+                          <a:xfrm>
+                            <a:off x="0" y="0"/>
+                            <a:ext cx="4318000" cy="254000"/>
+                          </a:xfrm>
+                          <a:prstGeom prst="rect">
+                            <a:avLst/>
+                          </a:prstGeom>
+                        </pic:spPr>
+                      </pic:pic>
+                    </a:graphicData>
+                  </a:graphic>
+                  <wp14:sizeRelH relativeFrom="page">
+                    <wp14:pctWidth>0</wp14:pctWidth>
+                  </wp14:sizeRelH>
+                  <wp14:sizeRelV relativeFrom="page">
+                    <wp14:pctHeight>0</wp14:pctHeight>
+                  </wp14:sizeRelV>
+                </wp:anchor>
+              </w:drawing>
+            </w:r>
+          </w:p>
+          <w:p>
+            <w:pPr>
+              <w:jc w:val="center"/>
+            </w:pPr>
+          </w:p>
+          <w:p>
+            <w:pPr>
+              <w:jc w:val="center"/>
+            </w:pPr>
+          </w:p>
+        </w:tc>
+      </w:tr>
+      <w:tr>
+        <w:tc>
+          <w:tcPr>
+            <w:tcW w:w="608" w:type="dxa"/>
+            <w:vAlign w:val="center"/>
+          </w:tcPr>
+          <w:p>
+            <w:pPr>
+              <w:jc w:val="center"/>
+            </w:pPr>
+            <w:r>
+              <w:t>4</w:t>
+            </w:r>
+          </w:p>
+        </w:tc>
+        <w:tc>
+          <w:tcPr>
+            <w:tcW w:w="1386" w:type="dxa"/>
+            <w:vAlign w:val="center"/>
+          </w:tcPr>
+          <w:p>
+            <w:pPr>
+              <w:jc w:val="center"/>
+            </w:pPr>
+            <w:r>
+              <w:t xml:space="preserve">Identify observations </w:t>
+            </w:r>
+            <w:r>
+              <w:t>with</w:t>
+            </w:r>
+            <w:r>
+              <w:t xml:space="preserve"> cook.sd score above 4/n</w:t>
+            </w:r>
+          </w:p>
+        </w:tc>
+        <w:tc>
+          <w:tcPr>
+            <w:tcW w:w="7356" w:type="dxa"/>
+            <w:vAlign w:val="center"/>
+          </w:tcPr>
+          <w:p>
+            <w:pPr>
+              <w:jc w:val="center"/>
+            </w:pPr>
+          </w:p>
+          <w:p>
+            <w:pPr>
+              <w:jc w:val="center"/>
+            </w:pPr>
+          </w:p>
+          <w:p>
+            <w:pPr>
+              <w:jc w:val="center"/>
+            </w:pPr>
+            <w:r>
+              <w:drawing>
+                <wp:inline distT="0" distB="0" distL="0" distR="0" wp14:anchorId="53AAE38C" wp14:editId="5DE86506">
+                  <wp:extent cx="4285487" cy="298770"/>
+                  <wp:effectExtent l="0" t="0" r="0" b="6350"/>
+                  <wp:docPr id="60" name="Picture 8">
+                    <a:extLst xmlns:a="http://schemas.openxmlformats.org/drawingml/2006/main">
+                      <a:ext uri="{FF2B5EF4-FFF2-40B4-BE49-F238E27FC236}">
+                        <a16:creationId xmlns:a16="http://schemas.microsoft.com/office/drawing/2014/main" id="{5F68EA52-6824-FC43-9C75-7057C93579BB}"/>
+                      </a:ext>
+                    </a:extLst>
+                  </wp:docPr>
+                  <wp:cNvGraphicFramePr>
+                    <a:graphicFrameLocks xmlns:a="http://schemas.openxmlformats.org/drawingml/2006/main" noChangeAspect="1"/>
+                  </wp:cNvGraphicFramePr>
+                  <a:graphic xmlns:a="http://schemas.openxmlformats.org/drawingml/2006/main">
+                    <a:graphicData uri="http://schemas.openxmlformats.org/drawingml/2006/picture">
+                      <pic:pic xmlns:pic="http://schemas.openxmlformats.org/drawingml/2006/picture">
+                        <pic:nvPicPr>
+                          <pic:cNvPr id="9" name="Picture 8">
+                            <a:extLst>
+                              <a:ext uri="{FF2B5EF4-FFF2-40B4-BE49-F238E27FC236}">
+                                <a16:creationId xmlns:a16="http://schemas.microsoft.com/office/drawing/2014/main" id="{5F68EA52-6824-FC43-9C75-7057C93579BB}"/>
+                              </a:ext>
+                            </a:extLst>
+                          </pic:cNvPr>
+                          <pic:cNvPicPr>
+                            <a:picLocks noChangeAspect="1"/>
+                          </pic:cNvPicPr>
+                        </pic:nvPicPr>
+                        <pic:blipFill>
+                          <a:blip r:embed="rId22"/>
+                          <a:stretch>
+                            <a:fillRect/>
+                          </a:stretch>
+                        </pic:blipFill>
+                        <pic:spPr>
+                          <a:xfrm>
+                            <a:off x="0" y="0"/>
+                            <a:ext cx="4285487" cy="298770"/>
+                          </a:xfrm>
+                          <a:prstGeom prst="rect">
+                            <a:avLst/>
+                          </a:prstGeom>
+                        </pic:spPr>
+                      </pic:pic>
+                    </a:graphicData>
+                  </a:graphic>
+                </wp:inline>
+              </w:drawing>
+            </w:r>
+          </w:p>
+          <w:p>
+            <w:pPr>
+              <w:jc w:val="center"/>
+            </w:pPr>
+          </w:p>
+        </w:tc>
+      </w:tr>
+      <w:tr>
+        <w:tc>
+          <w:tcPr>
+            <w:tcW w:w="608" w:type="dxa"/>
+            <w:vAlign w:val="center"/>
+          </w:tcPr>
+          <w:p>
+            <w:pPr>
+              <w:jc w:val="center"/>
+            </w:pPr>
+            <w:r>
+              <w:t>5</w:t>
+            </w:r>
+          </w:p>
+        </w:tc>
+        <w:tc>
+          <w:tcPr>
+            <w:tcW w:w="1386" w:type="dxa"/>
+            <w:vAlign w:val="center"/>
+          </w:tcPr>
+          <w:p>
+            <w:pPr>
+              <w:jc w:val="center"/>
+            </w:pPr>
+            <w:r>
+              <w:t>Use one dataframe to sort another</w:t>
+            </w:r>
+          </w:p>
+          <w:p>
+            <w:pPr>
+              <w:jc w:val="center"/>
+            </w:pPr>
+            <w:r>
+              <w:t>(removing the outliers)</w:t>
+            </w:r>
+          </w:p>
+        </w:tc>
+        <w:tc>
+          <w:tcPr>
+            <w:tcW w:w="7356" w:type="dxa"/>
+            <w:vAlign w:val="center"/>
+          </w:tcPr>
+          <w:p>
+            <w:pPr>
+              <w:jc w:val="center"/>
+            </w:pPr>
+          </w:p>
+          <w:p>
+            <w:pPr>
+              <w:jc w:val="center"/>
+            </w:pPr>
+          </w:p>
+          <w:p>
+            <w:pPr>
+              <w:jc w:val="center"/>
+            </w:pPr>
+            <w:r>
+              <w:drawing>
+                <wp:inline distT="0" distB="0" distL="0" distR="0" wp14:anchorId="77515AC9" wp14:editId="0714CE87">
+                  <wp:extent cx="4251958" cy="322276"/>
+                  <wp:effectExtent l="0" t="0" r="0" b="0"/>
+                  <wp:docPr id="61" name="Picture 13">
+                    <a:extLst xmlns:a="http://schemas.openxmlformats.org/drawingml/2006/main">
+                      <a:ext uri="{FF2B5EF4-FFF2-40B4-BE49-F238E27FC236}">
+                        <a16:creationId xmlns:a16="http://schemas.microsoft.com/office/drawing/2014/main" id="{C7E088BC-CC70-F343-B0AB-9BD6DD57ABE5}"/>
+                      </a:ext>
+                    </a:extLst>
+                  </wp:docPr>
+                  <wp:cNvGraphicFramePr>
+                    <a:graphicFrameLocks xmlns:a="http://schemas.openxmlformats.org/drawingml/2006/main" noChangeAspect="1"/>
+                  </wp:cNvGraphicFramePr>
+                  <a:graphic xmlns:a="http://schemas.openxmlformats.org/drawingml/2006/main">
+                    <a:graphicData uri="http://schemas.openxmlformats.org/drawingml/2006/picture">
+                      <pic:pic xmlns:pic="http://schemas.openxmlformats.org/drawingml/2006/picture">
+                        <pic:nvPicPr>
+                          <pic:cNvPr id="14" name="Picture 13">
+                            <a:extLst>
+                              <a:ext uri="{FF2B5EF4-FFF2-40B4-BE49-F238E27FC236}">
+                                <a16:creationId xmlns:a16="http://schemas.microsoft.com/office/drawing/2014/main" id="{C7E088BC-CC70-F343-B0AB-9BD6DD57ABE5}"/>
+                              </a:ext>
+                            </a:extLst>
+                          </pic:cNvPr>
+                          <pic:cNvPicPr>
+                            <a:picLocks noChangeAspect="1"/>
+                          </pic:cNvPicPr>
+                        </pic:nvPicPr>
+                        <pic:blipFill>
+                          <a:blip r:embed="rId23"/>
+                          <a:stretch>
+                            <a:fillRect/>
+                          </a:stretch>
+                        </pic:blipFill>
+                        <pic:spPr>
+                          <a:xfrm>
+                            <a:off x="0" y="0"/>
+                            <a:ext cx="4251958" cy="322276"/>
+                          </a:xfrm>
+                          <a:prstGeom prst="rect">
+                            <a:avLst/>
+                          </a:prstGeom>
+                        </pic:spPr>
+                      </pic:pic>
+                    </a:graphicData>
+                  </a:graphic>
+                </wp:inline>
+              </w:drawing>
+            </w:r>
+          </w:p>
+          <w:p>
+            <w:pPr>
+              <w:jc w:val="center"/>
+            </w:pPr>
+          </w:p>
+        </w:tc>
+      </w:tr>
+      <w:tr>
+        <w:tc>
+          <w:tcPr>
+            <w:tcW w:w="608" w:type="dxa"/>
+            <w:vAlign w:val="center"/>
+          </w:tcPr>
+          <w:p>
+            <w:pPr>
+              <w:jc w:val="center"/>
+            </w:pPr>
+            <w:r>
+              <w:t>6</w:t>
+            </w:r>
+          </w:p>
+        </w:tc>
+        <w:tc>
+          <w:tcPr>
+            <w:tcW w:w="1386" w:type="dxa"/>
+            <w:vAlign w:val="center"/>
+          </w:tcPr>
+          <w:p>
+            <w:pPr>
+              <w:jc w:val="center"/>
+            </w:pPr>
+            <w:r>
+              <w:t>Rbind back the filtered dataframes</w:t>
+            </w:r>
+          </w:p>
+        </w:tc>
+        <w:tc>
+          <w:tcPr>
+            <w:tcW w:w="7356" w:type="dxa"/>
+            <w:vAlign w:val="center"/>
+          </w:tcPr>
+          <w:p>
+            <w:pPr>
+              <w:jc w:val="center"/>
+            </w:pPr>
+          </w:p>
+          <w:p>
+            <w:pPr>
+              <w:jc w:val="center"/>
+            </w:pPr>
+            <w:r>
+              <w:drawing>
+                <wp:inline distT="0" distB="0" distL="0" distR="0" wp14:anchorId="596D6056" wp14:editId="11B0D720">
+                  <wp:extent cx="4246536" cy="760249"/>
+                  <wp:effectExtent l="0" t="0" r="0" b="1905"/>
+                  <wp:docPr id="62" name="Picture 62"/>
+                  <wp:cNvGraphicFramePr>
+                    <a:graphicFrameLocks xmlns:a="http://schemas.openxmlformats.org/drawingml/2006/main" noChangeAspect="1"/>
+                  </wp:cNvGraphicFramePr>
+                  <a:graphic xmlns:a="http://schemas.openxmlformats.org/drawingml/2006/main">
+                    <a:graphicData uri="http://schemas.openxmlformats.org/drawingml/2006/picture">
+                      <pic:pic xmlns:pic="http://schemas.openxmlformats.org/drawingml/2006/picture">
+                        <pic:nvPicPr>
+                          <pic:cNvPr id="1" name=""/>
+                          <pic:cNvPicPr/>
+                        </pic:nvPicPr>
+                        <pic:blipFill>
+                          <a:blip r:embed="rId24"/>
+                          <a:stretch>
+                            <a:fillRect/>
+                          </a:stretch>
+                        </pic:blipFill>
+                        <pic:spPr>
+                          <a:xfrm>
+                            <a:off x="0" y="0"/>
+                            <a:ext cx="4294309" cy="768802"/>
+                          </a:xfrm>
+                          <a:prstGeom prst="rect">
+                            <a:avLst/>
+                          </a:prstGeom>
+                        </pic:spPr>
+                      </pic:pic>
+                    </a:graphicData>
+                  </a:graphic>
+                </wp:inline>
+              </w:drawing>
+            </w:r>
+          </w:p>
+          <w:p>
+            <w:pPr>
+              <w:jc w:val="center"/>
+            </w:pPr>
+          </w:p>
+        </w:tc>
+      </w:tr>
+    </w:tbl>
+    <w:p/>
+    <w:p/>
+    <w:p/>
+    <w:p/>
+    <w:p/>
+    <w:p/>
+    <w:p/>
     <w:p/>
     <w:p/>
     <w:p/>
@@ -7773,7 +8731,6 @@
   <w:style w:type="character" w:default="1" w:styleId="DefaultParagraphFont">
     <w:name w:val="Default Paragraph Font"/>
     <w:uiPriority w:val="1"/>
-    <w:semiHidden/>
     <w:unhideWhenUsed/>
   </w:style>
   <w:style w:type="table" w:default="1" w:styleId="TableNormal">

</xml_diff>